<commit_message>
Update Guide Bar Format
</commit_message>
<xml_diff>
--- a/Text_for_website.docx
+++ b/Text_for_website.docx
@@ -2,7 +2,6 @@
 <file path=word/document.xml><?xml version="1.0" encoding="utf-8"?>
 <w:document xmlns:wpc="http://schemas.microsoft.com/office/word/2010/wordprocessingCanvas" xmlns:cx="http://schemas.microsoft.com/office/drawing/2014/chartex" xmlns:cx1="http://schemas.microsoft.com/office/drawing/2015/9/8/chartex" xmlns:cx2="http://schemas.microsoft.com/office/drawing/2015/10/21/chartex" xmlns:cx3="http://schemas.microsoft.com/office/drawing/2016/5/9/chartex" xmlns:cx4="http://schemas.microsoft.com/office/drawing/2016/5/10/chartex" xmlns:cx5="http://schemas.microsoft.com/office/drawing/2016/5/11/chartex" xmlns:cx6="http://schemas.microsoft.com/office/drawing/2016/5/12/chartex" xmlns:cx7="http://schemas.microsoft.com/office/drawing/2016/5/13/chartex" xmlns:cx8="http://schemas.microsoft.com/office/drawing/2016/5/14/chartex" xmlns:mc="http://schemas.openxmlformats.org/markup-compatibility/2006" xmlns:aink="http://schemas.microsoft.com/office/drawing/2016/ink" xmlns:am3d="http://schemas.microsoft.com/office/drawing/2017/model3d" xmlns:o="urn:schemas-microsoft-com:office:office" xmlns:oel="http://schemas.microsoft.com/office/2019/extlst" xmlns:r="http://schemas.openxmlformats.org/officeDocument/2006/relationships" xmlns:m="http://schemas.openxmlformats.org/officeDocument/2006/math" xmlns:v="urn:schemas-microsoft-com:vml" xmlns:wp14="http://schemas.microsoft.com/office/word/2010/wordprocessingDrawing" xmlns:wp="http://schemas.openxmlformats.org/drawingml/2006/wordprocessingDrawing" xmlns:w10="urn:schemas-microsoft-com:office:word" xmlns:w="http://schemas.openxmlformats.org/wordprocessingml/2006/main" xmlns:w14="http://schemas.microsoft.com/office/word/2010/wordml" xmlns:w15="http://schemas.microsoft.com/office/word/2012/wordml" xmlns:w16cex="http://schemas.microsoft.com/office/word/2018/wordml/cex" xmlns:w16cid="http://schemas.microsoft.com/office/word/2016/wordml/cid" xmlns:w16="http://schemas.microsoft.com/office/word/2018/wordml" xmlns:w16sdtdh="http://schemas.microsoft.com/office/word/2020/wordml/sdtdatahash" xmlns:w16se="http://schemas.microsoft.com/office/word/2015/wordml/symex" xmlns:wpg="http://schemas.microsoft.com/office/word/2010/wordprocessingGroup" xmlns:wpi="http://schemas.microsoft.com/office/word/2010/wordprocessingInk" xmlns:wne="http://schemas.microsoft.com/office/word/2006/wordml" xmlns:wps="http://schemas.microsoft.com/office/word/2010/wordprocessingShape" mc:Ignorable="w14 w15 w16se w16cid w16 w16cex w16sdtdh wp14">
   <w:body>
-    <w:p/>
     <w:p>
       <w:pPr>
         <w:pStyle w:val="Heading1"/>
@@ -11,7 +10,6 @@
         <w:t>COVER PAGE:</w:t>
       </w:r>
     </w:p>
-    <w:p/>
     <w:p>
       <w:pPr>
         <w:pStyle w:val="Heading2"/>
@@ -22,52 +20,114 @@
     </w:p>
     <w:p>
       <w:r>
-        <w:t xml:space="preserve">My name is Michael Calvert and </w:t>
-      </w:r>
-      <w:r>
-        <w:t xml:space="preserve">I am a recent graduate of the University of Connecticut. </w:t>
-      </w:r>
-      <w:r>
-        <w:t xml:space="preserve">I have </w:t>
-      </w:r>
-      <w:r>
-        <w:t>his page acts as an archive for me to host some of the projects</w:t>
+        <w:t xml:space="preserve">My name is Michael Calvert and I am a recent graduate of the University of Connecticut. I </w:t>
+      </w:r>
+      <w:r>
+        <w:t>began writing html with the purpose of creating this page which will</w:t>
+      </w:r>
+      <w:r>
+        <w:t xml:space="preserve"> act as an archive for me to host some of the </w:t>
+      </w:r>
+      <w:r>
+        <w:t xml:space="preserve">highlights from different areas of my life. Be it </w:t>
+      </w:r>
+      <w:r>
+        <w:t>projects I work on, adventures I take, as well as my approaches to fitness. I find each of these</w:t>
+      </w:r>
+      <w:r>
+        <w:t xml:space="preserve"> three</w:t>
+      </w:r>
+      <w:r>
+        <w:t xml:space="preserve"> aspects to be incredibly important to making me who I am.</w:t>
+      </w:r>
+    </w:p>
+    <w:p>
+      <w:r>
+        <w:t xml:space="preserve"> In other aspects of my </w:t>
+      </w:r>
+      <w:proofErr w:type="gramStart"/>
+      <w:r>
+        <w:t>life</w:t>
+      </w:r>
+      <w:proofErr w:type="gramEnd"/>
+      <w:r>
+        <w:t xml:space="preserve"> I am a lover of culture. I have a degree in German </w:t>
+      </w:r>
+      <w:r>
+        <w:t>S</w:t>
+      </w:r>
+      <w:r>
+        <w:t xml:space="preserve">tudies and </w:t>
+      </w:r>
+      <w:r>
+        <w:t xml:space="preserve">through that was afforded the opportunity to </w:t>
+      </w:r>
+      <w:r>
+        <w:t>spen</w:t>
+      </w:r>
+      <w:r>
+        <w:t>d</w:t>
+      </w:r>
+      <w:r>
+        <w:t xml:space="preserve"> a year of my life living</w:t>
+      </w:r>
+      <w:r>
+        <w:t>,</w:t>
+      </w:r>
+      <w:r>
+        <w:t xml:space="preserve"> studying</w:t>
+      </w:r>
+      <w:r>
+        <w:t>,</w:t>
+      </w:r>
+      <w:r>
+        <w:t xml:space="preserve"> and working in Germany</w:t>
+      </w:r>
+      <w:r>
+        <w:t>. Through this experience I met international students from all over the world and was able to share parts of our cultures with each other</w:t>
+      </w:r>
+      <w:r>
+        <w:t xml:space="preserve">. </w:t>
+      </w:r>
+      <w:r>
+        <w:t xml:space="preserve">Some of my favorites include learning how to make “the real” carbonara with Italian students who grew up in Rome, or simply having a cup of tea with a good friend who brought it all the way from his hometown in Iran, to even sharing a Thanksgiving meal with people from 7 different countries and the list goes on. </w:t>
+      </w:r>
+      <w:r>
+        <w:t xml:space="preserve">I </w:t>
+      </w:r>
+      <w:r>
+        <w:t xml:space="preserve">think it is important to </w:t>
+      </w:r>
+      <w:r>
+        <w:t xml:space="preserve">keep your mind open and learn from other cultures because you can always take </w:t>
+      </w:r>
+      <w:r>
+        <w:t xml:space="preserve">bits and pieces of </w:t>
+      </w:r>
+      <w:r>
+        <w:t xml:space="preserve">these </w:t>
+      </w:r>
+      <w:r>
+        <w:t>other cultures into my own life as a means of growing as a person</w:t>
+      </w:r>
+      <w:r>
+        <w:t xml:space="preserve">. </w:t>
+      </w:r>
+      <w:proofErr w:type="gramStart"/>
+      <w:r>
+        <w:t>Plus</w:t>
+      </w:r>
+      <w:proofErr w:type="gramEnd"/>
+      <w:r>
+        <w:t xml:space="preserve"> who doesn’t need a killer Carbonara recipe? </w:t>
       </w:r>
       <w:r>
         <w:t xml:space="preserve"> </w:t>
       </w:r>
-      <w:r>
-        <w:t>I work on in my free time, adventures</w:t>
-      </w:r>
-      <w:r>
-        <w:t xml:space="preserve"> </w:t>
-      </w:r>
-      <w:r>
-        <w:t>I take, as well as my approaches to fitness</w:t>
-      </w:r>
-      <w:r>
-        <w:t xml:space="preserve">. </w:t>
-      </w:r>
-      <w:r>
-        <w:t>I find each of these aspects to be incredibly important to making me who I am and keeping me on a successful path.</w:t>
-      </w:r>
-    </w:p>
-    <w:p>
-      <w:r>
-        <w:t xml:space="preserve"> In other aspects of my </w:t>
-      </w:r>
-      <w:proofErr w:type="gramStart"/>
-      <w:r>
-        <w:t>life</w:t>
-      </w:r>
-      <w:proofErr w:type="gramEnd"/>
-      <w:r>
-        <w:t xml:space="preserve"> I am a lover of culture. I have a degree in German studies and spent a year of my life living studying and working in Germany, which taught me a great deal about my desire to keep learning new things. I try to take bits and pieces of other cultures into my own life as a means of growing as a person. Some of which have even become second nature at this point. </w:t>
-      </w:r>
-    </w:p>
-    <w:p>
-      <w:r>
-        <w:t>I enjoy all things music from watching bands live, to listening to an album on a rainy day, to singing along as my friends play guitar and I encourage you to check out the song of the week page where I link a song that has been the soundtrack of my week.</w:t>
+    </w:p>
+    <w:p>
+      <w:r>
+        <w:t>I hope to be adding a section soon where I can share some of these aspects of other cultures, so stay tuned!</w:t>
       </w:r>
     </w:p>
     <w:p>
@@ -79,6 +139,11 @@
       </w:r>
     </w:p>
     <w:p>
+      <w:r>
+        <w:t xml:space="preserve">Welcome to the projects section! If you’re anything like me you always have some type of project going on and more likely than not, a few of them! I created it this page to showcase some of the projects I have worked on over the years. I typically like to work with hands on with wood, but these projects have a wide range, even making this website has been an ongoing project! </w:t>
+      </w:r>
+    </w:p>
+    <w:p>
       <w:pPr>
         <w:pStyle w:val="Heading2"/>
       </w:pPr>
@@ -87,6 +152,11 @@
       </w:r>
     </w:p>
     <w:p>
+      <w:r>
+        <w:t xml:space="preserve">Ever since I was a child I have always loved being outdoors. You used to be able to find me building forts in the woods, fishing, or even catching frogs and snakes. Now I prefer a different kind of adventure. I absolutely love to travel, see new places, try new food and everything in between. I also really enjoy things like hiking, skiing, or even camping. This page is going to hold some of my favorite pictures and experiences from my adventures. </w:t>
+      </w:r>
+    </w:p>
+    <w:p>
       <w:pPr>
         <w:pStyle w:val="Heading2"/>
       </w:pPr>
@@ -94,49 +164,106 @@
         <w:t>Fitness:</w:t>
       </w:r>
     </w:p>
+    <w:p>
+      <w:r>
+        <w:t>Fitness has always been a massive part of my life. I played nearly every sport you can imagine, but focused on Lacrosse, Wrestling, and Football by the time High School rolled around. I have a strong competitive spirit and love to push myself and naturally that continu</w:t>
+      </w:r>
+      <w:r>
+        <w:t xml:space="preserve">ed beyond organized sport. Lately my fixation has been calisthenics. It all started when I found out I lived just one mile from a beautiful free calisthenics park in Dusseldorf, Germany. I began going to the park a few times a week and learning from the other people there. I find this sport particularly interesting because most people can perform the most basic calisthenics movements and if not, there is a variation that they can perform. As you improve you can gain new skills for example your first pull up may turn into a muscle up some day, or your first </w:t>
+      </w:r>
+      <w:r>
+        <w:lastRenderedPageBreak/>
+        <w:t xml:space="preserve">push up into a </w:t>
+      </w:r>
+      <w:proofErr w:type="spellStart"/>
+      <w:r>
+        <w:t>planche</w:t>
+      </w:r>
+      <w:proofErr w:type="spellEnd"/>
+      <w:r>
+        <w:t xml:space="preserve">. I do not exclusively work with calisthenics, because I think it is important to keep your workouts fresh and exciting, but I do love that it is free to start and anyone can do it. </w:t>
+      </w:r>
+    </w:p>
     <w:p/>
     <w:p>
       <w:pPr>
         <w:pStyle w:val="Heading1"/>
       </w:pPr>
       <w:r>
-        <w:t>P</w:t>
-      </w:r>
-      <w:r>
-        <w:t>ROJECTS PAGE</w:t>
-      </w:r>
-      <w:r>
-        <w:t>:</w:t>
-      </w:r>
-    </w:p>
+        <w:t>PROJECTS PAGE:</w:t>
+      </w:r>
+    </w:p>
+    <w:p/>
+    <w:p/>
+    <w:p/>
+    <w:p/>
+    <w:p/>
+    <w:p/>
+    <w:p/>
+    <w:p/>
+    <w:p/>
+    <w:p/>
+    <w:p/>
+    <w:p/>
+    <w:p/>
+    <w:p/>
+    <w:p/>
+    <w:p/>
+    <w:p/>
+    <w:p/>
+    <w:p/>
+    <w:p/>
+    <w:p/>
+    <w:p/>
+    <w:p/>
+    <w:p/>
+    <w:p/>
     <w:p>
       <w:pPr>
         <w:pStyle w:val="Heading1"/>
       </w:pPr>
       <w:r>
-        <w:t>A</w:t>
-      </w:r>
-      <w:r>
-        <w:t xml:space="preserve">DVENTURES </w:t>
-      </w:r>
-      <w:r>
-        <w:t>PAGE:</w:t>
-      </w:r>
-    </w:p>
+        <w:lastRenderedPageBreak/>
+        <w:t>ADVENTURES PAGE:</w:t>
+      </w:r>
+    </w:p>
+    <w:p/>
+    <w:p/>
+    <w:p/>
+    <w:p/>
+    <w:p/>
+    <w:p/>
+    <w:p/>
+    <w:p/>
+    <w:p/>
+    <w:p/>
+    <w:p/>
+    <w:p/>
+    <w:p/>
+    <w:p/>
+    <w:p/>
+    <w:p/>
+    <w:p/>
+    <w:p/>
+    <w:p/>
+    <w:p/>
+    <w:p/>
+    <w:p/>
+    <w:p/>
+    <w:p/>
+    <w:p/>
+    <w:p/>
+    <w:p/>
     <w:p>
       <w:pPr>
         <w:pStyle w:val="Heading1"/>
       </w:pPr>
       <w:r>
-        <w:t>F</w:t>
-      </w:r>
-      <w:r>
-        <w:t xml:space="preserve">ITNESS </w:t>
-      </w:r>
-      <w:r>
-        <w:t>PAGE:</w:t>
-      </w:r>
-    </w:p>
+        <w:lastRenderedPageBreak/>
+        <w:t>FITNESS PAGE:</w:t>
+      </w:r>
+    </w:p>
+    <w:p/>
     <w:p/>
     <w:sectPr>
       <w:pgSz w:w="12240" w:h="15840"/>

</xml_diff>